<commit_message>
added a website link to the file
</commit_message>
<xml_diff>
--- a/תכנית.docx
+++ b/תכנית.docx
@@ -7,7 +7,6 @@
         <w:pStyle w:val="Title"/>
         <w:jc w:val="center"/>
         <w:rPr>
-          <w:rFonts w:hint="cs"/>
           <w:rtl/>
         </w:rPr>
       </w:pPr>
@@ -79,7 +78,6 @@
           <w:numId w:val="1"/>
         </w:numPr>
         <w:rPr>
-          <w:rFonts w:hint="cs"/>
           <w:b/>
           <w:bCs/>
         </w:rPr>
@@ -358,7 +356,6 @@
           <w:numId w:val="1"/>
         </w:numPr>
         <w:rPr>
-          <w:rFonts w:hint="cs"/>
           <w:b/>
           <w:bCs/>
         </w:rPr>
@@ -584,6 +581,47 @@
         </w:rPr>
         <w:t>בנוסף יוצגו בקבוצות פוסטים מסכמי אירוע שיוצגו לקהל הרחב ועליהם יהיה ניתן להגיב ולסמן לייקים וכדומה.</w:t>
       </w:r>
+    </w:p>
+    <w:p>
+      <w:pPr>
+        <w:rPr>
+          <w:rtl/>
+        </w:rPr>
+      </w:pPr>
+    </w:p>
+    <w:p>
+      <w:pPr>
+        <w:pStyle w:val="Heading1"/>
+        <w:rPr>
+          <w:rtl/>
+        </w:rPr>
+      </w:pPr>
+      <w:r>
+        <w:rPr>
+          <w:rFonts w:hint="cs"/>
+          <w:rtl/>
+        </w:rPr>
+        <w:t>נספחים</w:t>
+      </w:r>
+    </w:p>
+    <w:p>
+      <w:pPr>
+        <w:pStyle w:val="ListParagraph"/>
+        <w:numPr>
+          <w:ilvl w:val="0"/>
+          <w:numId w:val="1"/>
+        </w:numPr>
+      </w:pPr>
+      <w:hyperlink r:id="rId6" w:history="1">
+        <w:r>
+          <w:rPr>
+            <w:rStyle w:val="Hyperlink"/>
+            <w:rFonts w:hint="cs"/>
+            <w:rtl/>
+          </w:rPr>
+          <w:t>אתר לבדיקת כדאיות למוצרים</w:t>
+        </w:r>
+      </w:hyperlink>
       <w:bookmarkStart w:id="0" w:name="_GoBack"/>
       <w:bookmarkEnd w:id="0"/>
     </w:p>

</xml_diff>

<commit_message>
added description and features
</commit_message>
<xml_diff>
--- a/תכנית.docx
+++ b/תכנית.docx
@@ -591,6 +591,34 @@
     </w:p>
     <w:p>
       <w:pPr>
+        <w:pStyle w:val="ListParagraph"/>
+        <w:rPr>
+          <w:rtl/>
+        </w:rPr>
+      </w:pPr>
+      <w:r>
+        <w:rPr>
+          <w:rtl/>
+        </w:rPr>
+        <w:br/>
+      </w:r>
+    </w:p>
+    <w:p>
+      <w:pPr>
+        <w:bidi w:val="0"/>
+        <w:rPr>
+          <w:rtl/>
+        </w:rPr>
+      </w:pPr>
+      <w:r>
+        <w:rPr>
+          <w:rtl/>
+        </w:rPr>
+        <w:br w:type="page"/>
+      </w:r>
+    </w:p>
+    <w:p>
+      <w:pPr>
         <w:pStyle w:val="Heading1"/>
         <w:rPr>
           <w:rtl/>
@@ -601,16 +629,713 @@
           <w:rFonts w:hint="cs"/>
           <w:rtl/>
         </w:rPr>
+        <w:lastRenderedPageBreak/>
+        <w:t>פיצ'רים נדרשים(להוסיף עוד)</w:t>
+      </w:r>
+    </w:p>
+    <w:p>
+      <w:pPr>
+        <w:pStyle w:val="ListParagraph"/>
+        <w:numPr>
+          <w:ilvl w:val="0"/>
+          <w:numId w:val="2"/>
+        </w:numPr>
+      </w:pPr>
+      <w:r>
+        <w:rPr>
+          <w:rFonts w:hint="cs"/>
+          <w:rtl/>
+        </w:rPr>
+        <w:t>לוג-אין</w:t>
+      </w:r>
+    </w:p>
+    <w:p>
+      <w:pPr>
+        <w:pStyle w:val="ListParagraph"/>
+        <w:numPr>
+          <w:ilvl w:val="0"/>
+          <w:numId w:val="2"/>
+        </w:numPr>
+      </w:pPr>
+      <w:r>
+        <w:rPr>
+          <w:rFonts w:hint="cs"/>
+          <w:rtl/>
+        </w:rPr>
+        <w:t>פרופיל משתמשים</w:t>
+      </w:r>
+    </w:p>
+    <w:p>
+      <w:pPr>
+        <w:pStyle w:val="ListParagraph"/>
+        <w:numPr>
+          <w:ilvl w:val="0"/>
+          <w:numId w:val="2"/>
+        </w:numPr>
+      </w:pPr>
+      <w:r>
+        <w:rPr>
+          <w:rFonts w:hint="cs"/>
+          <w:rtl/>
+        </w:rPr>
+        <w:t>שירותי מיקום</w:t>
+      </w:r>
+    </w:p>
+    <w:p>
+      <w:pPr>
+        <w:pStyle w:val="ListParagraph"/>
+        <w:numPr>
+          <w:ilvl w:val="0"/>
+          <w:numId w:val="2"/>
+        </w:numPr>
+      </w:pPr>
+      <w:r>
+        <w:rPr>
+          <w:rFonts w:hint="cs"/>
+          <w:rtl/>
+        </w:rPr>
+        <w:t>פוש נוטיפיקיישנס</w:t>
+      </w:r>
+    </w:p>
+    <w:p>
+      <w:pPr>
+        <w:pStyle w:val="ListParagraph"/>
+        <w:numPr>
+          <w:ilvl w:val="0"/>
+          <w:numId w:val="2"/>
+        </w:numPr>
+      </w:pPr>
+      <w:r>
+        <w:rPr>
+          <w:rFonts w:hint="cs"/>
+          <w:rtl/>
+        </w:rPr>
+        <w:t>הודעות מייל על פעולות</w:t>
+      </w:r>
+    </w:p>
+    <w:p>
+      <w:pPr>
+        <w:pStyle w:val="ListParagraph"/>
+        <w:numPr>
+          <w:ilvl w:val="0"/>
+          <w:numId w:val="2"/>
+        </w:numPr>
+      </w:pPr>
+      <w:r>
+        <w:rPr>
+          <w:rFonts w:hint="cs"/>
+          <w:rtl/>
+        </w:rPr>
+        <w:t>אינטגרציה עם גוגל ופייסבוק</w:t>
+      </w:r>
+    </w:p>
+    <w:p>
+      <w:pPr>
+        <w:pStyle w:val="ListParagraph"/>
+        <w:numPr>
+          <w:ilvl w:val="0"/>
+          <w:numId w:val="2"/>
+        </w:numPr>
+      </w:pPr>
+      <w:r>
+        <w:rPr>
+          <w:rFonts w:hint="cs"/>
+          <w:rtl/>
+        </w:rPr>
+        <w:t>שירותי תשלום(בסוף)</w:t>
+      </w:r>
+    </w:p>
+    <w:p>
+      <w:pPr>
+        <w:pStyle w:val="Heading1"/>
+        <w:rPr>
+          <w:rtl/>
+        </w:rPr>
+      </w:pPr>
+      <w:r>
+        <w:rPr>
+          <w:rFonts w:hint="cs"/>
+          <w:rtl/>
+        </w:rPr>
+        <w:t>פעילויות באפליקציה</w:t>
+      </w:r>
+      <w:r>
+        <w:rPr>
+          <w:rFonts w:hint="cs"/>
+          <w:rtl/>
+        </w:rPr>
+        <w:t xml:space="preserve"> </w:t>
+      </w:r>
+      <w:r>
+        <w:rPr>
+          <w:rtl/>
+        </w:rPr>
+        <w:t>–</w:t>
+      </w:r>
+      <w:r>
+        <w:rPr>
+          <w:rFonts w:hint="cs"/>
+          <w:rtl/>
+        </w:rPr>
+        <w:t xml:space="preserve"> ומי מבצע אותן</w:t>
+      </w:r>
+    </w:p>
+    <w:p>
+      <w:pPr>
+        <w:pStyle w:val="ListParagraph"/>
+        <w:numPr>
+          <w:ilvl w:val="0"/>
+          <w:numId w:val="2"/>
+        </w:numPr>
+        <w:rPr>
+          <w:rFonts w:hint="cs"/>
+        </w:rPr>
+      </w:pPr>
+      <w:r>
+        <w:rPr>
+          <w:rFonts w:hint="cs"/>
+          <w:rtl/>
+        </w:rPr>
+        <w:t xml:space="preserve">יצירת קבוצה חובבנית </w:t>
+      </w:r>
+      <w:r>
+        <w:rPr>
+          <w:rtl/>
+        </w:rPr>
+        <w:t>–</w:t>
+      </w:r>
+      <w:r>
+        <w:rPr>
+          <w:rFonts w:hint="cs"/>
+          <w:rtl/>
+        </w:rPr>
+        <w:t xml:space="preserve"> משתמש רגיל</w:t>
+      </w:r>
+    </w:p>
+    <w:p>
+      <w:pPr>
+        <w:pStyle w:val="ListParagraph"/>
+        <w:numPr>
+          <w:ilvl w:val="0"/>
+          <w:numId w:val="2"/>
+        </w:numPr>
+        <w:rPr>
+          <w:rFonts w:hint="cs"/>
+        </w:rPr>
+      </w:pPr>
+      <w:r>
+        <w:rPr>
+          <w:rFonts w:hint="cs"/>
+          <w:rtl/>
+        </w:rPr>
+        <w:t xml:space="preserve">יצירת קבוצה מקצועית </w:t>
+      </w:r>
+      <w:r>
+        <w:rPr>
+          <w:rtl/>
+        </w:rPr>
+        <w:t>–</w:t>
+      </w:r>
+      <w:r>
+        <w:rPr>
+          <w:rFonts w:hint="cs"/>
+          <w:rtl/>
+        </w:rPr>
+        <w:t xml:space="preserve"> משתמש פרימיום</w:t>
+      </w:r>
+    </w:p>
+    <w:p>
+      <w:pPr>
+        <w:pStyle w:val="ListParagraph"/>
+        <w:numPr>
+          <w:ilvl w:val="0"/>
+          <w:numId w:val="2"/>
+        </w:numPr>
+        <w:rPr>
+          <w:rFonts w:hint="cs"/>
+        </w:rPr>
+      </w:pPr>
+      <w:r>
+        <w:rPr>
+          <w:rFonts w:hint="cs"/>
+          <w:rtl/>
+        </w:rPr>
+        <w:t xml:space="preserve">הרשמה לקבוצה </w:t>
+      </w:r>
+      <w:r>
+        <w:rPr>
+          <w:rtl/>
+        </w:rPr>
+        <w:t>–</w:t>
+      </w:r>
+      <w:r>
+        <w:rPr>
+          <w:rFonts w:hint="cs"/>
+          <w:rtl/>
+        </w:rPr>
+        <w:t xml:space="preserve"> משתמש רגיל</w:t>
+      </w:r>
+    </w:p>
+    <w:p>
+      <w:pPr>
+        <w:pStyle w:val="ListParagraph"/>
+        <w:numPr>
+          <w:ilvl w:val="0"/>
+          <w:numId w:val="2"/>
+        </w:numPr>
+      </w:pPr>
+      <w:r>
+        <w:rPr>
+          <w:rFonts w:hint="cs"/>
+          <w:rtl/>
+        </w:rPr>
+        <w:t xml:space="preserve">העלאת פוסט בקבוצה </w:t>
+      </w:r>
+      <w:r>
+        <w:rPr>
+          <w:rtl/>
+        </w:rPr>
+        <w:t>–</w:t>
+      </w:r>
+      <w:r>
+        <w:rPr>
+          <w:rFonts w:hint="cs"/>
+          <w:rtl/>
+        </w:rPr>
+        <w:t xml:space="preserve"> משתמש רגיל (רשום בקבוצה)</w:t>
+      </w:r>
+    </w:p>
+    <w:p>
+      <w:pPr>
+        <w:pStyle w:val="ListParagraph"/>
+        <w:numPr>
+          <w:ilvl w:val="0"/>
+          <w:numId w:val="2"/>
+        </w:numPr>
+      </w:pPr>
+      <w:r>
+        <w:rPr>
+          <w:rFonts w:hint="cs"/>
+          <w:rtl/>
+        </w:rPr>
+        <w:t xml:space="preserve">חיפוש קבוצות </w:t>
+      </w:r>
+      <w:r>
+        <w:rPr>
+          <w:rtl/>
+        </w:rPr>
+        <w:t>–</w:t>
+      </w:r>
+      <w:r>
+        <w:rPr>
+          <w:rFonts w:hint="cs"/>
+          <w:rtl/>
+        </w:rPr>
+        <w:t xml:space="preserve"> משתמש רגיל</w:t>
+      </w:r>
+    </w:p>
+    <w:p>
+      <w:pPr>
+        <w:pStyle w:val="Heading1"/>
+        <w:rPr>
+          <w:rtl/>
+        </w:rPr>
+      </w:pPr>
+      <w:r>
+        <w:rPr>
+          <w:rFonts w:hint="cs"/>
+          <w:rtl/>
+        </w:rPr>
+        <w:t xml:space="preserve">תיאור המערכת </w:t>
+      </w:r>
+      <w:r>
+        <w:rPr>
+          <w:rtl/>
+        </w:rPr>
+        <w:t>–</w:t>
+      </w:r>
+      <w:r>
+        <w:rPr>
+          <w:rFonts w:hint="cs"/>
+          <w:rtl/>
+        </w:rPr>
+        <w:t xml:space="preserve"> במילים</w:t>
+      </w:r>
+    </w:p>
+    <w:p>
+      <w:pPr>
+        <w:rPr>
+          <w:rtl/>
+        </w:rPr>
+      </w:pPr>
+      <w:r>
+        <w:rPr>
+          <w:rFonts w:hint="cs"/>
+          <w:rtl/>
+        </w:rPr>
+        <w:t>המערכת תציג מסך "ברוך הבא" ולאחר מכן תציע אופציה של הרשמה עם מייל או באמצעות גוגל\פייסבוק ותהיה אופציה ליצירת חשבון פרימיום בתשלום אשר רק באמצעותו יהיה ניתן לפתוח קבוצה מקצועית.</w:t>
+      </w:r>
+    </w:p>
+    <w:p>
+      <w:pPr>
+        <w:rPr>
+          <w:rFonts w:hint="cs"/>
+          <w:rtl/>
+        </w:rPr>
+      </w:pPr>
+      <w:r>
+        <w:rPr>
+          <w:rFonts w:hint="cs"/>
+          <w:rtl/>
+        </w:rPr>
+        <w:t>לאחר הכניסה תוצג למשתמש רשימת הקבוצות בהן הוא חבר כאשר על כל אחת יופיע מספר העדכונית שנוספו בה מהפעם האחרונה שהמשתמש ביקר בה, ניתן יהיה גם לחפש קבוצה ע"י הזנת טקסט בתיבת חיפוש.</w:t>
+      </w:r>
+    </w:p>
+    <w:p>
+      <w:pPr>
+        <w:rPr>
+          <w:rFonts w:hint="cs"/>
+          <w:rtl/>
+        </w:rPr>
+      </w:pPr>
+      <w:r>
+        <w:rPr>
+          <w:rFonts w:hint="cs"/>
+          <w:rtl/>
+        </w:rPr>
+        <w:t>בסרגל הכלים העליון שיופיע בכל חלון באפליקציה יהיו האופציות: חזרה לתפריט ראשי, סקירת קבוצות, ופרופיל משתמש.</w:t>
+      </w:r>
+    </w:p>
+    <w:p>
+      <w:pPr>
+        <w:rPr>
+          <w:rFonts w:hint="cs"/>
+          <w:rtl/>
+        </w:rPr>
+      </w:pPr>
+      <w:r>
+        <w:rPr>
+          <w:rFonts w:hint="cs"/>
+          <w:rtl/>
+        </w:rPr>
+        <w:t>במסך סקירת הקבוצות יופיעו הקבוצות מסודרות אחת מעל השניה וניתן יהיה לגלול למטה\למעלה,</w:t>
+      </w:r>
+      <w:r>
+        <w:rPr>
+          <w:rtl/>
+        </w:rPr>
+        <w:br/>
+      </w:r>
+      <w:r>
+        <w:rPr>
+          <w:rFonts w:hint="cs"/>
+          <w:rtl/>
+        </w:rPr>
+        <w:t>בתוך כל חלון של קבוצה יופיעו: בעל הקבוצה, אם היא מקצועית או חובבנית, התחום שלה, המוניטין של הקבוצה</w:t>
+      </w:r>
+      <w:r>
+        <w:rPr>
+          <w:rFonts w:hint="cs"/>
+          <w:rtl/>
+        </w:rPr>
+        <w:t xml:space="preserve"> (עליו נצטרך להחליט איך הוא מחושב), דרגת הקבוצה (גביעים\ סמלים אחרים, צריך להחליט איך זה מחושב), מספר החברים ומספר החברים המקסימלי והמינימלי (צריך למצוא דרך להציג את זה).</w:t>
+      </w:r>
+    </w:p>
+    <w:p>
+      <w:pPr>
+        <w:rPr>
+          <w:rtl/>
+        </w:rPr>
+      </w:pPr>
+      <w:r>
+        <w:rPr>
+          <w:rFonts w:hint="cs"/>
+          <w:rtl/>
+        </w:rPr>
+        <w:t xml:space="preserve">במסך הקבוצה </w:t>
+      </w:r>
+    </w:p>
+    <w:p>
+      <w:pPr>
+        <w:rPr>
+          <w:rtl/>
+        </w:rPr>
+      </w:pPr>
+      <w:r>
+        <w:rPr>
+          <w:rFonts w:hint="cs"/>
+          <w:rtl/>
+        </w:rPr>
+        <w:t>בפרופיל המשתמש</w:t>
+      </w:r>
+    </w:p>
+    <w:p>
+      <w:pPr>
+        <w:rPr>
+          <w:rtl/>
+        </w:rPr>
+      </w:pPr>
+      <w:r>
+        <w:rPr>
+          <w:rFonts w:hint="cs"/>
+          <w:rtl/>
+        </w:rPr>
+        <w:t>....</w:t>
+      </w:r>
+    </w:p>
+    <w:p>
+      <w:pPr>
+        <w:pStyle w:val="Heading1"/>
+        <w:rPr>
+          <w:rtl/>
+        </w:rPr>
+      </w:pPr>
+      <w:r>
+        <w:rPr>
+          <w:rFonts w:hint="cs"/>
+          <w:rtl/>
+        </w:rPr>
+        <w:t>רשימת מחלקות, תכונות וקשרים</w:t>
+      </w:r>
+    </w:p>
+    <w:p>
+      <w:pPr>
+        <w:pStyle w:val="ListParagraph"/>
+        <w:numPr>
+          <w:ilvl w:val="0"/>
+          <w:numId w:val="2"/>
+        </w:numPr>
+        <w:rPr>
+          <w:rFonts w:hint="cs"/>
+        </w:rPr>
+      </w:pPr>
+      <w:r>
+        <w:rPr>
+          <w:rFonts w:hint="cs"/>
+          <w:rtl/>
+        </w:rPr>
+        <w:t>משתמש</w:t>
+      </w:r>
+    </w:p>
+    <w:p>
+      <w:pPr>
+        <w:pStyle w:val="ListParagraph"/>
+        <w:numPr>
+          <w:ilvl w:val="0"/>
+          <w:numId w:val="2"/>
+        </w:numPr>
+      </w:pPr>
+      <w:r>
+        <w:rPr>
+          <w:rFonts w:hint="cs"/>
+          <w:rtl/>
+        </w:rPr>
+        <w:t xml:space="preserve">משתמש פרימיום </w:t>
+      </w:r>
+      <w:r>
+        <w:rPr>
+          <w:rtl/>
+        </w:rPr>
+        <w:t>–</w:t>
+      </w:r>
+      <w:r>
+        <w:rPr>
+          <w:rFonts w:hint="cs"/>
+          <w:rtl/>
+        </w:rPr>
+        <w:t xml:space="preserve"> יורש ממשתמש</w:t>
+      </w:r>
+    </w:p>
+    <w:p>
+      <w:pPr>
+        <w:pStyle w:val="ListParagraph"/>
+        <w:numPr>
+          <w:ilvl w:val="0"/>
+          <w:numId w:val="2"/>
+        </w:numPr>
+        <w:rPr>
+          <w:rFonts w:hint="cs"/>
+        </w:rPr>
+      </w:pPr>
+      <w:r>
+        <w:rPr>
+          <w:rFonts w:hint="cs"/>
+          <w:rtl/>
+        </w:rPr>
+        <w:t>קבוצה</w:t>
+      </w:r>
+    </w:p>
+    <w:p>
+      <w:pPr>
+        <w:pStyle w:val="ListParagraph"/>
+        <w:numPr>
+          <w:ilvl w:val="0"/>
+          <w:numId w:val="2"/>
+        </w:numPr>
+        <w:rPr>
+          <w:rFonts w:hint="cs"/>
+        </w:rPr>
+      </w:pPr>
+      <w:r>
+        <w:rPr>
+          <w:rFonts w:hint="cs"/>
+          <w:rtl/>
+        </w:rPr>
+        <w:t xml:space="preserve">קבוצה מקצועית </w:t>
+      </w:r>
+      <w:r>
+        <w:rPr>
+          <w:rtl/>
+        </w:rPr>
+        <w:t>–</w:t>
+      </w:r>
+      <w:r>
+        <w:rPr>
+          <w:rFonts w:hint="cs"/>
+          <w:rtl/>
+        </w:rPr>
+        <w:t xml:space="preserve"> יורשת מקבוצה</w:t>
+      </w:r>
+    </w:p>
+    <w:p>
+      <w:pPr>
+        <w:pStyle w:val="ListParagraph"/>
+        <w:numPr>
+          <w:ilvl w:val="0"/>
+          <w:numId w:val="2"/>
+        </w:numPr>
+        <w:rPr>
+          <w:rFonts w:hint="cs"/>
+        </w:rPr>
+      </w:pPr>
+      <w:r>
+        <w:rPr>
+          <w:rFonts w:hint="cs"/>
+          <w:rtl/>
+        </w:rPr>
+        <w:t>עדכון</w:t>
+      </w:r>
+    </w:p>
+    <w:p>
+      <w:pPr>
+        <w:pStyle w:val="ListParagraph"/>
+        <w:numPr>
+          <w:ilvl w:val="0"/>
+          <w:numId w:val="2"/>
+        </w:numPr>
+        <w:rPr>
+          <w:rFonts w:hint="cs"/>
+        </w:rPr>
+      </w:pPr>
+      <w:r>
+        <w:rPr>
+          <w:rFonts w:hint="cs"/>
+          <w:rtl/>
+        </w:rPr>
+        <w:t>דרגה</w:t>
+      </w:r>
+    </w:p>
+    <w:p>
+      <w:pPr>
+        <w:pStyle w:val="ListParagraph"/>
+        <w:numPr>
+          <w:ilvl w:val="0"/>
+          <w:numId w:val="2"/>
+        </w:numPr>
+        <w:rPr>
+          <w:rtl/>
+        </w:rPr>
+      </w:pPr>
+      <w:r>
+        <w:rPr>
+          <w:rFonts w:hint="cs"/>
+          <w:rtl/>
+        </w:rPr>
+        <w:t>מוניטין?</w:t>
+      </w:r>
+      <w:bookmarkStart w:id="0" w:name="_GoBack"/>
+      <w:bookmarkEnd w:id="0"/>
+    </w:p>
+    <w:p>
+      <w:pPr>
+        <w:pStyle w:val="Heading1"/>
+        <w:rPr>
+          <w:rtl/>
+        </w:rPr>
+      </w:pPr>
+      <w:r>
+        <w:rPr>
+          <w:rFonts w:hint="cs"/>
+        </w:rPr>
+        <w:lastRenderedPageBreak/>
+        <w:t>C</w:t>
+      </w:r>
+      <w:r>
+        <w:t>lass diagram</w:t>
+      </w:r>
+    </w:p>
+    <w:p>
+      <w:pPr>
+        <w:pStyle w:val="Heading1"/>
+      </w:pPr>
+      <w:r>
+        <w:t>Use Case diagram</w:t>
+      </w:r>
+    </w:p>
+    <w:p>
+      <w:pPr>
+        <w:pStyle w:val="Heading1"/>
+        <w:rPr>
+          <w:rtl/>
+        </w:rPr>
+      </w:pPr>
+      <w:r>
+        <w:rPr>
+          <w:rFonts w:hint="cs"/>
+          <w:rtl/>
+        </w:rPr>
+        <w:t xml:space="preserve">עיצוב הממשק(בעזרת </w:t>
+      </w:r>
+      <w:proofErr w:type="spellStart"/>
+      <w:r>
+        <w:t>MockPlus</w:t>
+      </w:r>
+      <w:proofErr w:type="spellEnd"/>
+      <w:r>
+        <w:rPr>
+          <w:rFonts w:hint="cs"/>
+          <w:rtl/>
+        </w:rPr>
+        <w:t>)- *להוסיף תמונות של הממשק</w:t>
+      </w:r>
+    </w:p>
+    <w:p>
+      <w:pPr>
+        <w:rPr>
+          <w:rtl/>
+        </w:rPr>
+      </w:pPr>
+    </w:p>
+    <w:p>
+      <w:pPr>
+        <w:pStyle w:val="Heading1"/>
+        <w:rPr>
+          <w:rtl/>
+        </w:rPr>
+      </w:pPr>
+      <w:r>
+        <w:rPr>
+          <w:rFonts w:hint="cs"/>
+          <w:rtl/>
+        </w:rPr>
         <w:t>נספחים</w:t>
       </w:r>
     </w:p>
     <w:p>
       <w:pPr>
-        <w:pStyle w:val="ListParagraph"/>
-        <w:numPr>
-          <w:ilvl w:val="0"/>
-          <w:numId w:val="1"/>
-        </w:numPr>
+        <w:rPr>
+          <w:rtl/>
+        </w:rPr>
       </w:pPr>
       <w:hyperlink r:id="rId6" w:history="1">
         <w:r>
@@ -622,8 +1347,6 @@
           <w:t>אתר לבדיקת כדאיות למוצרים</w:t>
         </w:r>
       </w:hyperlink>
-      <w:bookmarkStart w:id="0" w:name="_GoBack"/>
-      <w:bookmarkEnd w:id="0"/>
     </w:p>
     <w:sectPr>
       <w:pgSz w:w="11906" w:h="16838"/>
@@ -640,6 +1363,119 @@
 <file path=word/numbering.xml><?xml version="1.0" encoding="utf-8"?>
 <w:numbering xmlns:wpc="http://schemas.microsoft.com/office/word/2010/wordprocessingCanvas" xmlns:mc="http://schemas.openxmlformats.org/markup-compatibility/2006" xmlns:o="urn:schemas-microsoft-com:office:office" xmlns:r="http://schemas.openxmlformats.org/officeDocument/2006/relationships" xmlns:m="http://schemas.openxmlformats.org/officeDocument/2006/math" xmlns:v="urn:schemas-microsoft-com:vml" xmlns:wp14="http://schemas.microsoft.com/office/word/2010/wordprocessingDrawing" xmlns:wp="http://schemas.openxmlformats.org/drawingml/2006/wordprocessingDrawing" xmlns:w10="urn:schemas-microsoft-com:office:word" xmlns:w="http://schemas.openxmlformats.org/wordprocessingml/2006/main" xmlns:w14="http://schemas.microsoft.com/office/word/2010/wordml" xmlns:w15="http://schemas.microsoft.com/office/word/2012/wordml" xmlns:wpg="http://schemas.microsoft.com/office/word/2010/wordprocessingGroup" xmlns:wpi="http://schemas.microsoft.com/office/word/2010/wordprocessingInk" xmlns:wne="http://schemas.microsoft.com/office/word/2006/wordml" xmlns:wps="http://schemas.microsoft.com/office/word/2010/wordprocessingShape" mc:Ignorable="w14 w15 wp14">
   <w:abstractNum w:abstractNumId="0" w15:restartNumberingAfterBreak="0">
+    <w:nsid w:val="21921C51"/>
+    <w:multiLevelType w:val="hybridMultilevel"/>
+    <w:tmpl w:val="1C565716"/>
+    <w:lvl w:ilvl="0" w:tplc="04090001">
+      <w:start w:val="1"/>
+      <w:numFmt w:val="bullet"/>
+      <w:lvlText w:val=""/>
+      <w:lvlJc w:val="left"/>
+      <w:pPr>
+        <w:ind w:left="720" w:hanging="360"/>
+      </w:pPr>
+      <w:rPr>
+        <w:rFonts w:ascii="Symbol" w:hAnsi="Symbol" w:hint="default"/>
+      </w:rPr>
+    </w:lvl>
+    <w:lvl w:ilvl="1" w:tplc="04090003" w:tentative="1">
+      <w:start w:val="1"/>
+      <w:numFmt w:val="bullet"/>
+      <w:lvlText w:val="o"/>
+      <w:lvlJc w:val="left"/>
+      <w:pPr>
+        <w:ind w:left="1440" w:hanging="360"/>
+      </w:pPr>
+      <w:rPr>
+        <w:rFonts w:ascii="Courier New" w:hAnsi="Courier New" w:cs="Courier New" w:hint="default"/>
+      </w:rPr>
+    </w:lvl>
+    <w:lvl w:ilvl="2" w:tplc="04090005" w:tentative="1">
+      <w:start w:val="1"/>
+      <w:numFmt w:val="bullet"/>
+      <w:lvlText w:val=""/>
+      <w:lvlJc w:val="left"/>
+      <w:pPr>
+        <w:ind w:left="2160" w:hanging="360"/>
+      </w:pPr>
+      <w:rPr>
+        <w:rFonts w:ascii="Wingdings" w:hAnsi="Wingdings" w:hint="default"/>
+      </w:rPr>
+    </w:lvl>
+    <w:lvl w:ilvl="3" w:tplc="04090001" w:tentative="1">
+      <w:start w:val="1"/>
+      <w:numFmt w:val="bullet"/>
+      <w:lvlText w:val=""/>
+      <w:lvlJc w:val="left"/>
+      <w:pPr>
+        <w:ind w:left="2880" w:hanging="360"/>
+      </w:pPr>
+      <w:rPr>
+        <w:rFonts w:ascii="Symbol" w:hAnsi="Symbol" w:hint="default"/>
+      </w:rPr>
+    </w:lvl>
+    <w:lvl w:ilvl="4" w:tplc="04090003" w:tentative="1">
+      <w:start w:val="1"/>
+      <w:numFmt w:val="bullet"/>
+      <w:lvlText w:val="o"/>
+      <w:lvlJc w:val="left"/>
+      <w:pPr>
+        <w:ind w:left="3600" w:hanging="360"/>
+      </w:pPr>
+      <w:rPr>
+        <w:rFonts w:ascii="Courier New" w:hAnsi="Courier New" w:cs="Courier New" w:hint="default"/>
+      </w:rPr>
+    </w:lvl>
+    <w:lvl w:ilvl="5" w:tplc="04090005" w:tentative="1">
+      <w:start w:val="1"/>
+      <w:numFmt w:val="bullet"/>
+      <w:lvlText w:val=""/>
+      <w:lvlJc w:val="left"/>
+      <w:pPr>
+        <w:ind w:left="4320" w:hanging="360"/>
+      </w:pPr>
+      <w:rPr>
+        <w:rFonts w:ascii="Wingdings" w:hAnsi="Wingdings" w:hint="default"/>
+      </w:rPr>
+    </w:lvl>
+    <w:lvl w:ilvl="6" w:tplc="04090001" w:tentative="1">
+      <w:start w:val="1"/>
+      <w:numFmt w:val="bullet"/>
+      <w:lvlText w:val=""/>
+      <w:lvlJc w:val="left"/>
+      <w:pPr>
+        <w:ind w:left="5040" w:hanging="360"/>
+      </w:pPr>
+      <w:rPr>
+        <w:rFonts w:ascii="Symbol" w:hAnsi="Symbol" w:hint="default"/>
+      </w:rPr>
+    </w:lvl>
+    <w:lvl w:ilvl="7" w:tplc="04090003" w:tentative="1">
+      <w:start w:val="1"/>
+      <w:numFmt w:val="bullet"/>
+      <w:lvlText w:val="o"/>
+      <w:lvlJc w:val="left"/>
+      <w:pPr>
+        <w:ind w:left="5760" w:hanging="360"/>
+      </w:pPr>
+      <w:rPr>
+        <w:rFonts w:ascii="Courier New" w:hAnsi="Courier New" w:cs="Courier New" w:hint="default"/>
+      </w:rPr>
+    </w:lvl>
+    <w:lvl w:ilvl="8" w:tplc="04090005" w:tentative="1">
+      <w:start w:val="1"/>
+      <w:numFmt w:val="bullet"/>
+      <w:lvlText w:val=""/>
+      <w:lvlJc w:val="left"/>
+      <w:pPr>
+        <w:ind w:left="6480" w:hanging="360"/>
+      </w:pPr>
+      <w:rPr>
+        <w:rFonts w:ascii="Wingdings" w:hAnsi="Wingdings" w:hint="default"/>
+      </w:rPr>
+    </w:lvl>
+  </w:abstractNum>
+  <w:abstractNum w:abstractNumId="1" w15:restartNumberingAfterBreak="0">
     <w:nsid w:val="5E0F1F36"/>
     <w:multiLevelType w:val="hybridMultilevel"/>
     <w:tmpl w:val="D766E26C"/>
@@ -752,6 +1588,9 @@
     </w:lvl>
   </w:abstractNum>
   <w:num w:numId="1">
+    <w:abstractNumId w:val="1"/>
+  </w:num>
+  <w:num w:numId="2">
     <w:abstractNumId w:val="0"/>
   </w:num>
 </w:numbering>

</xml_diff>

<commit_message>
some changes in the ui
</commit_message>
<xml_diff>
--- a/תכנית.docx
+++ b/תכנית.docx
@@ -954,11 +954,6 @@
       </w:r>
     </w:p>
     <w:p>
-      <w:pPr>
-        <w:rPr>
-          <w:rtl/>
-        </w:rPr>
-      </w:pPr>
       <w:r>
         <w:rPr>
           <w:rFonts w:hint="cs"/>
@@ -973,6 +968,13 @@
         </w:rPr>
         <w:t>לאחר מכן תציע אופציה של הרשמה עם מייל או באמצעות גוגל\פייסבוק ותהיה אופציה ליצירת חשבון פרימיום בתשלום אשר רק באמצעותו יהיה ניתן לפתוח קבוצה מקצועית.</w:t>
       </w:r>
+      <w:r>
+        <w:rPr>
+          <w:rFonts w:hint="cs"/>
+          <w:rtl/>
+        </w:rPr>
+        <w:t xml:space="preserve"> (השלב של הלוג-אין וההרשמה יהיה חד פעמי, כמו בוואצאפ)</w:t>
+      </w:r>
     </w:p>
     <w:p>
       <w:pPr>
@@ -1026,341 +1028,384 @@
           <w:rFonts w:hint="cs"/>
           <w:rtl/>
         </w:rPr>
-        <w:t>בתוך כל חלון של קבוצה יופיעו: בעל הקבוצה, אם היא מקצועית או חובבנית, התחום שלה, המוניטין של הקבוצה</w:t>
-      </w:r>
-      <w:r>
-        <w:rPr>
-          <w:rFonts w:hint="cs"/>
-          <w:rtl/>
-        </w:rPr>
-        <w:t xml:space="preserve"> (עליו נצטרך להחליט איך הוא מחושב), דרגת הקבוצה (גביעים\ סמלים אחרים, צריך להחליט איך זה מחושב), מספר החברים ומספר החברים המקסימלי והמינימלי (צריך למצוא דרך להציג את זה).</w:t>
-      </w:r>
-    </w:p>
-    <w:p>
-      <w:pPr>
-        <w:rPr>
-          <w:rtl/>
-        </w:rPr>
-      </w:pPr>
-      <w:r>
-        <w:rPr>
-          <w:rFonts w:hint="cs"/>
-          <w:rtl/>
-        </w:rPr>
-        <w:t xml:space="preserve">במסך הקבוצה </w:t>
-      </w:r>
-    </w:p>
-    <w:p>
-      <w:pPr>
-        <w:rPr>
-          <w:rtl/>
-        </w:rPr>
-      </w:pPr>
-      <w:r>
-        <w:rPr>
-          <w:rFonts w:hint="cs"/>
-          <w:rtl/>
-        </w:rPr>
-        <w:t>בדיון קבוצתי (בתוך הקבוצה תהיה אפשרות לדיון קבוצתי)</w:t>
-      </w:r>
-    </w:p>
-    <w:p>
-      <w:pPr>
-        <w:rPr>
-          <w:rtl/>
-        </w:rPr>
-      </w:pPr>
-      <w:r>
-        <w:rPr>
-          <w:rFonts w:hint="cs"/>
-          <w:rtl/>
-        </w:rPr>
-        <w:t>בפרופיל המשתמש</w:t>
-      </w:r>
-    </w:p>
-    <w:p>
-      <w:pPr>
-        <w:rPr>
-          <w:rtl/>
-        </w:rPr>
-      </w:pPr>
-      <w:r>
-        <w:rPr>
-          <w:rFonts w:hint="cs"/>
-          <w:rtl/>
-        </w:rPr>
-        <w:t>....</w:t>
-      </w:r>
-    </w:p>
-    <w:p>
-      <w:pPr>
-        <w:pStyle w:val="Heading1"/>
-        <w:rPr>
-          <w:rtl/>
-        </w:rPr>
-      </w:pPr>
-      <w:r>
-        <w:rPr>
-          <w:rFonts w:hint="cs"/>
-          <w:rtl/>
-        </w:rPr>
-        <w:t>רשימת מחלקות, תכונות וקשרים</w:t>
-      </w:r>
-    </w:p>
-    <w:p>
-      <w:pPr>
-        <w:pStyle w:val="ListParagraph"/>
-        <w:numPr>
-          <w:ilvl w:val="0"/>
-          <w:numId w:val="2"/>
-        </w:numPr>
-      </w:pPr>
-      <w:r>
-        <w:rPr>
-          <w:rFonts w:hint="cs"/>
-          <w:rtl/>
-        </w:rPr>
-        <w:t>משתמש</w:t>
-      </w:r>
-    </w:p>
-    <w:p>
-      <w:pPr>
-        <w:pStyle w:val="ListParagraph"/>
-        <w:numPr>
-          <w:ilvl w:val="0"/>
-          <w:numId w:val="2"/>
-        </w:numPr>
-      </w:pPr>
-      <w:r>
-        <w:rPr>
-          <w:rFonts w:hint="cs"/>
-          <w:rtl/>
-        </w:rPr>
-        <w:t xml:space="preserve">משתמש פרימיום </w:t>
-      </w:r>
-      <w:r>
-        <w:rPr>
-          <w:rtl/>
-        </w:rPr>
-        <w:t>–</w:t>
-      </w:r>
-      <w:r>
-        <w:rPr>
-          <w:rFonts w:hint="cs"/>
-          <w:rtl/>
-        </w:rPr>
-        <w:t xml:space="preserve"> יורש ממשתמש</w:t>
-      </w:r>
-    </w:p>
-    <w:p>
-      <w:pPr>
-        <w:pStyle w:val="ListParagraph"/>
-        <w:numPr>
-          <w:ilvl w:val="0"/>
-          <w:numId w:val="2"/>
-        </w:numPr>
-      </w:pPr>
-      <w:r>
-        <w:rPr>
-          <w:rFonts w:hint="cs"/>
-          <w:rtl/>
-        </w:rPr>
-        <w:t>קבוצה</w:t>
-      </w:r>
-    </w:p>
-    <w:p>
-      <w:pPr>
-        <w:pStyle w:val="ListParagraph"/>
-        <w:numPr>
-          <w:ilvl w:val="0"/>
-          <w:numId w:val="2"/>
-        </w:numPr>
-      </w:pPr>
-      <w:r>
-        <w:rPr>
-          <w:rFonts w:hint="cs"/>
-          <w:rtl/>
-        </w:rPr>
-        <w:t xml:space="preserve">קבוצה מקצועית </w:t>
-      </w:r>
-      <w:r>
-        <w:rPr>
-          <w:rtl/>
-        </w:rPr>
-        <w:t>–</w:t>
-      </w:r>
-      <w:r>
-        <w:rPr>
-          <w:rFonts w:hint="cs"/>
-          <w:rtl/>
-        </w:rPr>
-        <w:t xml:space="preserve"> יורשת מקבוצה</w:t>
-      </w:r>
-    </w:p>
-    <w:p>
-      <w:pPr>
-        <w:pStyle w:val="ListParagraph"/>
-        <w:numPr>
-          <w:ilvl w:val="0"/>
-          <w:numId w:val="2"/>
-        </w:numPr>
-      </w:pPr>
-      <w:r>
-        <w:rPr>
-          <w:rFonts w:hint="cs"/>
-          <w:rtl/>
-        </w:rPr>
-        <w:t>עדכון</w:t>
-      </w:r>
-    </w:p>
-    <w:p>
-      <w:pPr>
-        <w:pStyle w:val="ListParagraph"/>
-        <w:numPr>
-          <w:ilvl w:val="0"/>
-          <w:numId w:val="2"/>
-        </w:numPr>
-      </w:pPr>
-      <w:r>
-        <w:rPr>
-          <w:rFonts w:hint="cs"/>
-          <w:rtl/>
-        </w:rPr>
-        <w:t>דרגה</w:t>
-      </w:r>
-    </w:p>
-    <w:p>
-      <w:pPr>
-        <w:pStyle w:val="ListParagraph"/>
-        <w:numPr>
-          <w:ilvl w:val="0"/>
-          <w:numId w:val="2"/>
-        </w:numPr>
-        <w:rPr>
-          <w:rtl/>
-        </w:rPr>
-      </w:pPr>
-      <w:r>
-        <w:rPr>
-          <w:rFonts w:hint="cs"/>
-          <w:rtl/>
-        </w:rPr>
-        <w:t>מוניטין?</w:t>
-      </w:r>
-    </w:p>
-    <w:p>
-      <w:pPr>
-        <w:pStyle w:val="Heading1"/>
-        <w:rPr>
-          <w:rtl/>
-        </w:rPr>
-      </w:pPr>
-      <w:r>
-        <w:rPr>
-          <w:rFonts w:hint="cs"/>
-        </w:rPr>
-        <w:lastRenderedPageBreak/>
-        <w:t>C</w:t>
-      </w:r>
-      <w:r>
-        <w:t>lass diagram</w:t>
-      </w:r>
-    </w:p>
-    <w:p>
-      <w:pPr>
-        <w:pStyle w:val="Heading1"/>
-      </w:pPr>
-      <w:r>
-        <w:t>Use Case diagram</w:t>
-      </w:r>
-    </w:p>
-    <w:p>
-      <w:pPr>
-        <w:pStyle w:val="Heading1"/>
-        <w:rPr>
-          <w:rtl/>
-        </w:rPr>
-      </w:pPr>
-      <w:r>
-        <w:rPr>
-          <w:rFonts w:hint="cs"/>
-          <w:rtl/>
-        </w:rPr>
-        <w:t>עיצוב ה</w:t>
-      </w:r>
-      <w:r>
-        <w:rPr>
-          <w:rFonts w:hint="cs"/>
-          <w:rtl/>
-        </w:rPr>
-        <w:t>ממשק</w:t>
-      </w:r>
-      <w:r>
-        <w:rPr>
-          <w:rFonts w:hint="cs"/>
-          <w:rtl/>
-        </w:rPr>
-        <w:t xml:space="preserve"> הבסיסי </w:t>
-      </w:r>
-      <w:r>
-        <w:rPr>
-          <w:rFonts w:hint="cs"/>
-          <w:rtl/>
-        </w:rPr>
-        <w:t xml:space="preserve">(בעזרת </w:t>
-      </w:r>
-      <w:r>
-        <w:t>MockPlus</w:t>
-      </w:r>
-      <w:r>
-        <w:rPr>
-          <w:rFonts w:hint="cs"/>
-          <w:rtl/>
-        </w:rPr>
-        <w:t>)- *להוסיף תמונות של הממשק</w:t>
-      </w:r>
-    </w:p>
-    <w:p>
-      <w:pPr>
-        <w:pStyle w:val="ListParagraph"/>
-        <w:numPr>
-          <w:ilvl w:val="0"/>
-          <w:numId w:val="2"/>
-        </w:numPr>
-        <w:rPr>
-          <w:rtl/>
-        </w:rPr>
-      </w:pPr>
-      <w:r>
-        <w:rPr>
-          <w:rFonts w:hint="cs"/>
-          <w:rtl/>
-        </w:rPr>
-        <w:t xml:space="preserve">צריך לבחור עיצוב ראשי </w:t>
-      </w:r>
-      <w:r>
-        <w:rPr>
-          <w:rFonts w:hint="cs"/>
-          <w:rtl/>
-        </w:rPr>
-        <w:t>,</w:t>
-      </w:r>
-      <w:r>
-        <w:rPr>
-          <w:rFonts w:hint="cs"/>
-          <w:rtl/>
-        </w:rPr>
-        <w:t>לוגו</w:t>
-      </w:r>
-      <w:r>
-        <w:rPr>
-          <w:rFonts w:hint="cs"/>
-          <w:rtl/>
-        </w:rPr>
-        <w:t xml:space="preserve"> ומיתוג</w:t>
+        <w:t xml:space="preserve">בתוך כל חלון של קבוצה יופיעו: </w:t>
+      </w:r>
+      <w:r>
+        <w:rPr>
+          <w:rFonts w:hint="cs"/>
+          <w:rtl/>
+        </w:rPr>
+        <w:t xml:space="preserve">תמונת קאבר לרוחב הטאב, </w:t>
+      </w:r>
+      <w:r>
+        <w:rPr>
+          <w:rtl/>
+        </w:rPr>
+        <w:br/>
       </w:r>
       <w:bookmarkStart w:id="0" w:name="_GoBack"/>
       <w:bookmarkEnd w:id="0"/>
+      <w:r>
+        <w:rPr>
+          <w:rFonts w:hint="cs"/>
+          <w:rtl/>
+        </w:rPr>
+        <w:t xml:space="preserve">תמונת </w:t>
+      </w:r>
+      <w:r>
+        <w:rPr>
+          <w:rFonts w:hint="cs"/>
+          <w:rtl/>
+        </w:rPr>
+        <w:t>בעל הקבוצה</w:t>
+      </w:r>
+      <w:r>
+        <w:rPr>
+          <w:rFonts w:hint="cs"/>
+          <w:rtl/>
+        </w:rPr>
+        <w:t xml:space="preserve"> (אם בעל הקבוצה יבחר שהיא תופיע)</w:t>
+      </w:r>
+      <w:r>
+        <w:rPr>
+          <w:rFonts w:hint="cs"/>
+          <w:rtl/>
+        </w:rPr>
+        <w:t>, אם היא מקצועית או חובבנית, התחום שלה, המוניטין של הקבוצה</w:t>
+      </w:r>
+      <w:r>
+        <w:rPr>
+          <w:rFonts w:hint="cs"/>
+          <w:rtl/>
+        </w:rPr>
+        <w:t xml:space="preserve"> (עליו נצטרך להחליט איך הוא מחושב), דרגת הקבוצה (גביעים\ סמלים אחרים, צריך להחליט איך זה מחושב), מספר החברים ומספר החברים המקסימלי והמינימלי (צריך למצוא דרך להציג את זה).</w:t>
+      </w:r>
+    </w:p>
+    <w:p>
+      <w:pPr>
+        <w:rPr>
+          <w:rtl/>
+        </w:rPr>
+      </w:pPr>
+      <w:r>
+        <w:rPr>
+          <w:rFonts w:hint="cs"/>
+          <w:rtl/>
+        </w:rPr>
+        <w:t xml:space="preserve">במסך הקבוצה </w:t>
+      </w:r>
+    </w:p>
+    <w:p>
+      <w:pPr>
+        <w:rPr>
+          <w:rtl/>
+        </w:rPr>
+      </w:pPr>
+      <w:r>
+        <w:rPr>
+          <w:rFonts w:hint="cs"/>
+          <w:rtl/>
+        </w:rPr>
+        <w:t>בדיון קבוצתי (בתוך הקבוצה תהיה אפשרות לדיון קבוצתי)</w:t>
+      </w:r>
+    </w:p>
+    <w:p>
+      <w:pPr>
+        <w:rPr>
+          <w:rtl/>
+        </w:rPr>
+      </w:pPr>
+      <w:r>
+        <w:rPr>
+          <w:rFonts w:hint="cs"/>
+          <w:rtl/>
+        </w:rPr>
+        <w:t>בפרופיל המשתמש</w:t>
+      </w:r>
+    </w:p>
+    <w:p>
+      <w:pPr>
+        <w:rPr>
+          <w:rtl/>
+        </w:rPr>
+      </w:pPr>
+      <w:r>
+        <w:rPr>
+          <w:rFonts w:hint="cs"/>
+          <w:rtl/>
+        </w:rPr>
+        <w:t>....</w:t>
+      </w:r>
+    </w:p>
+    <w:p>
+      <w:pPr>
+        <w:pStyle w:val="Heading1"/>
+        <w:rPr>
+          <w:rtl/>
+        </w:rPr>
+      </w:pPr>
+      <w:r>
+        <w:rPr>
+          <w:rFonts w:hint="cs"/>
+          <w:rtl/>
+        </w:rPr>
+        <w:t>רשימת מחלקות, תכונות וקשרים</w:t>
+      </w:r>
+    </w:p>
+    <w:p>
+      <w:pPr>
+        <w:pStyle w:val="ListParagraph"/>
+        <w:numPr>
+          <w:ilvl w:val="0"/>
+          <w:numId w:val="2"/>
+        </w:numPr>
+      </w:pPr>
+      <w:r>
+        <w:rPr>
+          <w:rFonts w:hint="cs"/>
+          <w:rtl/>
+        </w:rPr>
+        <w:t>משתמש</w:t>
+      </w:r>
+    </w:p>
+    <w:p>
+      <w:pPr>
+        <w:pStyle w:val="ListParagraph"/>
+        <w:numPr>
+          <w:ilvl w:val="0"/>
+          <w:numId w:val="2"/>
+        </w:numPr>
+      </w:pPr>
+      <w:r>
+        <w:rPr>
+          <w:rFonts w:hint="cs"/>
+          <w:rtl/>
+        </w:rPr>
+        <w:t xml:space="preserve">משתמש פרימיום </w:t>
+      </w:r>
+      <w:r>
+        <w:rPr>
+          <w:rtl/>
+        </w:rPr>
+        <w:t>–</w:t>
+      </w:r>
+      <w:r>
+        <w:rPr>
+          <w:rFonts w:hint="cs"/>
+          <w:rtl/>
+        </w:rPr>
+        <w:t xml:space="preserve"> יורש ממשתמש</w:t>
+      </w:r>
+    </w:p>
+    <w:p>
+      <w:pPr>
+        <w:pStyle w:val="ListParagraph"/>
+        <w:numPr>
+          <w:ilvl w:val="0"/>
+          <w:numId w:val="2"/>
+        </w:numPr>
+      </w:pPr>
+      <w:r>
+        <w:rPr>
+          <w:rFonts w:hint="cs"/>
+          <w:rtl/>
+        </w:rPr>
+        <w:t>קבוצה</w:t>
+      </w:r>
+    </w:p>
+    <w:p>
+      <w:pPr>
+        <w:pStyle w:val="ListParagraph"/>
+        <w:numPr>
+          <w:ilvl w:val="0"/>
+          <w:numId w:val="2"/>
+        </w:numPr>
+      </w:pPr>
+      <w:r>
+        <w:rPr>
+          <w:rFonts w:hint="cs"/>
+          <w:rtl/>
+        </w:rPr>
+        <w:t xml:space="preserve">קבוצה מקצועית </w:t>
+      </w:r>
+      <w:r>
+        <w:rPr>
+          <w:rtl/>
+        </w:rPr>
+        <w:t>–</w:t>
+      </w:r>
+      <w:r>
+        <w:rPr>
+          <w:rFonts w:hint="cs"/>
+          <w:rtl/>
+        </w:rPr>
+        <w:t xml:space="preserve"> יורשת מקבוצה</w:t>
+      </w:r>
+    </w:p>
+    <w:p>
+      <w:pPr>
+        <w:pStyle w:val="ListParagraph"/>
+        <w:numPr>
+          <w:ilvl w:val="0"/>
+          <w:numId w:val="2"/>
+        </w:numPr>
+      </w:pPr>
+      <w:r>
+        <w:rPr>
+          <w:rFonts w:hint="cs"/>
+          <w:rtl/>
+        </w:rPr>
+        <w:t>עדכון</w:t>
+      </w:r>
+    </w:p>
+    <w:p>
+      <w:pPr>
+        <w:pStyle w:val="ListParagraph"/>
+        <w:numPr>
+          <w:ilvl w:val="0"/>
+          <w:numId w:val="2"/>
+        </w:numPr>
+      </w:pPr>
+      <w:r>
+        <w:rPr>
+          <w:rFonts w:hint="cs"/>
+          <w:rtl/>
+        </w:rPr>
+        <w:t>דרגה</w:t>
+      </w:r>
+    </w:p>
+    <w:p>
+      <w:pPr>
+        <w:pStyle w:val="ListParagraph"/>
+        <w:numPr>
+          <w:ilvl w:val="0"/>
+          <w:numId w:val="2"/>
+        </w:numPr>
+        <w:rPr>
+          <w:rtl/>
+        </w:rPr>
+      </w:pPr>
+      <w:r>
+        <w:rPr>
+          <w:rFonts w:hint="cs"/>
+          <w:rtl/>
+        </w:rPr>
+        <w:lastRenderedPageBreak/>
+        <w:t>מוניטין?</w:t>
+      </w:r>
+    </w:p>
+    <w:p>
+      <w:pPr>
+        <w:pStyle w:val="Heading1"/>
+        <w:rPr>
+          <w:rtl/>
+        </w:rPr>
+      </w:pPr>
+      <w:r>
+        <w:rPr>
+          <w:rFonts w:hint="cs"/>
+        </w:rPr>
+        <w:t>C</w:t>
+      </w:r>
+      <w:r>
+        <w:t>lass diagram</w:t>
+      </w:r>
+    </w:p>
+    <w:p>
+      <w:pPr>
+        <w:pStyle w:val="Heading1"/>
+      </w:pPr>
+      <w:r>
+        <w:t>Use Case diagram</w:t>
+      </w:r>
+    </w:p>
+    <w:p>
+      <w:pPr>
+        <w:pStyle w:val="Heading1"/>
+        <w:rPr>
+          <w:rtl/>
+        </w:rPr>
+      </w:pPr>
+      <w:r>
+        <w:rPr>
+          <w:rFonts w:hint="cs"/>
+          <w:rtl/>
+        </w:rPr>
+        <w:t>עיצוב ה</w:t>
+      </w:r>
+      <w:r>
+        <w:rPr>
+          <w:rFonts w:hint="cs"/>
+          <w:rtl/>
+        </w:rPr>
+        <w:t>ממשק</w:t>
+      </w:r>
+      <w:r>
+        <w:rPr>
+          <w:rFonts w:hint="cs"/>
+          <w:rtl/>
+        </w:rPr>
+        <w:t xml:space="preserve"> הבסיסי </w:t>
+      </w:r>
+      <w:r>
+        <w:rPr>
+          <w:rFonts w:hint="cs"/>
+          <w:rtl/>
+        </w:rPr>
+        <w:t xml:space="preserve">(בעזרת </w:t>
+      </w:r>
+      <w:proofErr w:type="spellStart"/>
+      <w:r>
+        <w:t>MockPlus</w:t>
+      </w:r>
+      <w:proofErr w:type="spellEnd"/>
+      <w:r>
+        <w:rPr>
+          <w:rFonts w:hint="cs"/>
+          <w:rtl/>
+        </w:rPr>
+        <w:t>)- *להוסיף תמונות של הממשק</w:t>
+      </w:r>
+    </w:p>
+    <w:p>
+      <w:pPr>
+        <w:pStyle w:val="ListParagraph"/>
+        <w:numPr>
+          <w:ilvl w:val="0"/>
+          <w:numId w:val="2"/>
+        </w:numPr>
+        <w:rPr>
+          <w:rtl/>
+        </w:rPr>
+      </w:pPr>
+      <w:r>
+        <w:rPr>
+          <w:rFonts w:hint="cs"/>
+          <w:rtl/>
+        </w:rPr>
+        <w:t xml:space="preserve">צריך לבחור עיצוב ראשי </w:t>
+      </w:r>
+      <w:r>
+        <w:rPr>
+          <w:rFonts w:hint="cs"/>
+          <w:rtl/>
+        </w:rPr>
+        <w:t>,</w:t>
+      </w:r>
+      <w:r>
+        <w:rPr>
+          <w:rFonts w:hint="cs"/>
+          <w:rtl/>
+        </w:rPr>
+        <w:t>לוגו</w:t>
+      </w:r>
+      <w:r>
+        <w:rPr>
+          <w:rFonts w:hint="cs"/>
+          <w:rtl/>
+        </w:rPr>
+        <w:t xml:space="preserve"> ומיתוג</w:t>
+      </w:r>
     </w:p>
     <w:p>
       <w:pPr>

</xml_diff>